<commit_message>
Removed temp files, added to Sprint review doc
</commit_message>
<xml_diff>
--- a/Documents/Deliverable drafts_&_templates/Deliverable 1/SixGuys_Deliverable_1_SprintReviewReport.docx
+++ b/Documents/Deliverable drafts_&_templates/Deliverable 1/SixGuys_Deliverable_1_SprintReviewReport.docx
@@ -5,8 +5,7 @@
     <w:p>
       <w:pPr>
         <w:rPr>
-          <w:rFonts w:ascii="Arial Nova" w:hAnsi="Arial Nova" w:cs="Times New Roman"/>
-          <w:b/>
+          <w:rFonts w:ascii="Arial" w:hAnsi="Arial" w:cs="Arial"/>
           <w:sz w:val="24"/>
           <w:szCs w:val="24"/>
         </w:rPr>
@@ -16,27 +15,21 @@
       <w:pPr>
         <w:rPr>
           <w:rFonts w:ascii="Arial" w:hAnsi="Arial" w:cs="Arial"/>
-          <w:sz w:val="24"/>
-          <w:szCs w:val="24"/>
-        </w:rPr>
-      </w:pPr>
-      <w:r>
-        <w:rPr>
-          <w:rFonts w:ascii="Arial" w:hAnsi="Arial" w:cs="Arial"/>
           <w:b/>
           <w:bCs/>
           <w:sz w:val="24"/>
           <w:szCs w:val="24"/>
         </w:rPr>
-        <w:t>Features Implemented</w:t>
-      </w:r>
+      </w:pPr>
       <w:r>
         <w:rPr>
           <w:rFonts w:ascii="Arial" w:hAnsi="Arial" w:cs="Arial"/>
-          <w:sz w:val="24"/>
-          <w:szCs w:val="24"/>
-        </w:rPr>
-        <w:t xml:space="preserve">: </w:t>
+          <w:b/>
+          <w:bCs/>
+          <w:sz w:val="24"/>
+          <w:szCs w:val="24"/>
+        </w:rPr>
+        <w:t xml:space="preserve">Features Implemented: </w:t>
       </w:r>
       <w:r>
         <w:rPr>
@@ -52,7 +45,7 @@
         <w:pStyle w:val="ListParagraph"/>
         <w:numPr>
           <w:ilvl w:val="0"/>
-          <w:numId w:val="7"/>
+          <w:numId w:val="8"/>
         </w:numPr>
         <w:rPr>
           <w:rFonts w:ascii="Arial" w:hAnsi="Arial" w:cs="Arial"/>
@@ -74,7 +67,7 @@
         <w:pStyle w:val="ListParagraph"/>
         <w:numPr>
           <w:ilvl w:val="0"/>
-          <w:numId w:val="7"/>
+          <w:numId w:val="8"/>
         </w:numPr>
         <w:rPr>
           <w:rFonts w:ascii="Arial" w:hAnsi="Arial" w:cs="Arial"/>
@@ -93,6 +86,11 @@
     </w:p>
     <w:p>
       <w:pPr>
+        <w:pStyle w:val="ListParagraph"/>
+        <w:numPr>
+          <w:ilvl w:val="0"/>
+          <w:numId w:val="8"/>
+        </w:numPr>
         <w:rPr>
           <w:rFonts w:ascii="Arial" w:hAnsi="Arial" w:cs="Arial"/>
           <w:sz w:val="24"/>
@@ -100,6 +98,16 @@
         </w:rPr>
       </w:pPr>
       <w:r>
+        <w:rPr>
+          <w:rFonts w:ascii="Arial" w:hAnsi="Arial" w:cs="Arial"/>
+          <w:sz w:val="24"/>
+          <w:szCs w:val="24"/>
+        </w:rPr>
+        <w:t>Main character created</w:t>
+      </w:r>
+    </w:p>
+    <w:p>
+      <w:pPr>
         <w:rPr>
           <w:rFonts w:ascii="Arial" w:hAnsi="Arial" w:cs="Arial"/>
           <w:b/>
@@ -107,15 +115,16 @@
           <w:sz w:val="24"/>
           <w:szCs w:val="24"/>
         </w:rPr>
-        <w:t>Issues Fixed</w:t>
-      </w:r>
+      </w:pPr>
       <w:r>
         <w:rPr>
           <w:rFonts w:ascii="Arial" w:hAnsi="Arial" w:cs="Arial"/>
-          <w:sz w:val="24"/>
-          <w:szCs w:val="24"/>
-        </w:rPr>
-        <w:t xml:space="preserve">: </w:t>
+          <w:b/>
+          <w:bCs/>
+          <w:sz w:val="24"/>
+          <w:szCs w:val="24"/>
+        </w:rPr>
+        <w:t xml:space="preserve">Issues Fixed: </w:t>
       </w:r>
       <w:r>
         <w:rPr>
@@ -130,27 +139,21 @@
       <w:pPr>
         <w:rPr>
           <w:rFonts w:ascii="Arial" w:hAnsi="Arial" w:cs="Arial"/>
-          <w:sz w:val="24"/>
-          <w:szCs w:val="24"/>
-        </w:rPr>
-      </w:pPr>
-      <w:r>
-        <w:rPr>
-          <w:rFonts w:ascii="Arial" w:hAnsi="Arial" w:cs="Arial"/>
           <w:b/>
           <w:bCs/>
           <w:sz w:val="24"/>
           <w:szCs w:val="24"/>
         </w:rPr>
-        <w:t>What went well</w:t>
-      </w:r>
+      </w:pPr>
       <w:r>
         <w:rPr>
           <w:rFonts w:ascii="Arial" w:hAnsi="Arial" w:cs="Arial"/>
-          <w:sz w:val="24"/>
-          <w:szCs w:val="24"/>
-        </w:rPr>
-        <w:t xml:space="preserve">: </w:t>
+          <w:b/>
+          <w:bCs/>
+          <w:sz w:val="24"/>
+          <w:szCs w:val="24"/>
+        </w:rPr>
+        <w:t xml:space="preserve">What went well: </w:t>
       </w:r>
     </w:p>
     <w:p>
@@ -158,7 +161,7 @@
         <w:pStyle w:val="ListParagraph"/>
         <w:numPr>
           <w:ilvl w:val="0"/>
-          <w:numId w:val="3"/>
+          <w:numId w:val="9"/>
         </w:numPr>
         <w:rPr>
           <w:rFonts w:ascii="Arial" w:hAnsi="Arial" w:cs="Arial"/>
@@ -180,7 +183,7 @@
         <w:pStyle w:val="ListParagraph"/>
         <w:numPr>
           <w:ilvl w:val="0"/>
-          <w:numId w:val="3"/>
+          <w:numId w:val="9"/>
         </w:numPr>
         <w:rPr>
           <w:rFonts w:ascii="Arial" w:hAnsi="Arial" w:cs="Arial"/>
@@ -201,95 +204,75 @@
       <w:pPr>
         <w:rPr>
           <w:rFonts w:ascii="Arial" w:hAnsi="Arial" w:cs="Arial"/>
-          <w:sz w:val="24"/>
-          <w:szCs w:val="24"/>
-        </w:rPr>
-      </w:pPr>
-      <w:r>
-        <w:rPr>
-          <w:rFonts w:ascii="Arial" w:hAnsi="Arial" w:cs="Arial"/>
           <w:b/>
           <w:bCs/>
           <w:sz w:val="24"/>
           <w:szCs w:val="24"/>
         </w:rPr>
-        <w:t>Problems</w:t>
+      </w:pPr>
+      <w:r>
+        <w:rPr>
+          <w:rFonts w:ascii="Arial" w:hAnsi="Arial" w:cs="Arial"/>
+          <w:b/>
+          <w:bCs/>
+          <w:sz w:val="24"/>
+          <w:szCs w:val="24"/>
+        </w:rPr>
+        <w:t xml:space="preserve">Problems: </w:t>
       </w:r>
       <w:r>
         <w:rPr>
           <w:rFonts w:ascii="Arial" w:hAnsi="Arial" w:cs="Arial"/>
-          <w:b/>
-          <w:bCs/>
-          <w:sz w:val="24"/>
-          <w:szCs w:val="24"/>
-        </w:rPr>
-        <w:t>:</w:t>
-      </w:r>
-      <w:r>
-        <w:rPr>
-          <w:rFonts w:ascii="Arial" w:hAnsi="Arial" w:cs="Arial"/>
-          <w:sz w:val="24"/>
-          <w:szCs w:val="24"/>
-        </w:rPr>
-        <w:t xml:space="preserve"> Zero (0)</w:t>
+          <w:sz w:val="24"/>
+          <w:szCs w:val="24"/>
+        </w:rPr>
+        <w:t>Zero (0)</w:t>
       </w:r>
     </w:p>
     <w:p>
       <w:pPr>
         <w:rPr>
           <w:rFonts w:ascii="Arial" w:hAnsi="Arial" w:cs="Arial"/>
-          <w:sz w:val="24"/>
-          <w:szCs w:val="24"/>
-        </w:rPr>
-      </w:pPr>
-      <w:r>
-        <w:rPr>
-          <w:rFonts w:ascii="Arial" w:hAnsi="Arial" w:cs="Arial"/>
           <w:b/>
           <w:bCs/>
           <w:sz w:val="24"/>
           <w:szCs w:val="24"/>
         </w:rPr>
-        <w:t>Changes</w:t>
+      </w:pPr>
+      <w:r>
+        <w:rPr>
+          <w:rFonts w:ascii="Arial" w:hAnsi="Arial" w:cs="Arial"/>
+          <w:b/>
+          <w:bCs/>
+          <w:sz w:val="24"/>
+          <w:szCs w:val="24"/>
+        </w:rPr>
+        <w:t xml:space="preserve">Changes: </w:t>
       </w:r>
       <w:r>
         <w:rPr>
           <w:rFonts w:ascii="Arial" w:hAnsi="Arial" w:cs="Arial"/>
-          <w:b/>
-          <w:bCs/>
-          <w:sz w:val="24"/>
-          <w:szCs w:val="24"/>
-        </w:rPr>
-        <w:t>:</w:t>
-      </w:r>
-      <w:r>
-        <w:rPr>
-          <w:rFonts w:ascii="Arial" w:hAnsi="Arial" w:cs="Arial"/>
-          <w:sz w:val="24"/>
-          <w:szCs w:val="24"/>
-        </w:rPr>
-        <w:t xml:space="preserve"> Zero (0)</w:t>
+          <w:sz w:val="24"/>
+          <w:szCs w:val="24"/>
+        </w:rPr>
+        <w:t>Zero (0)</w:t>
       </w:r>
     </w:p>
     <w:p>
       <w:pPr>
         <w:rPr>
           <w:rFonts w:ascii="Arial" w:hAnsi="Arial" w:cs="Arial"/>
-          <w:sz w:val="24"/>
-          <w:szCs w:val="24"/>
-        </w:rPr>
-      </w:pPr>
-      <w:r>
-        <w:rPr>
-          <w:rFonts w:ascii="Arial" w:hAnsi="Arial" w:cs="Arial"/>
           <w:b/>
           <w:bCs/>
           <w:sz w:val="24"/>
           <w:szCs w:val="24"/>
         </w:rPr>
-        <w:t>Next Sprint</w:t>
-      </w:r>
-      <w:r>
+      </w:pPr>
+      <w:bookmarkStart w:id="0" w:name="_GoBack"/>
+      <w:bookmarkEnd w:id="0"/>
+    </w:p>
+    <w:p>
+      <w:pPr>
         <w:rPr>
           <w:rFonts w:ascii="Arial" w:hAnsi="Arial" w:cs="Arial"/>
           <w:b/>
@@ -297,89 +280,16 @@
           <w:sz w:val="24"/>
           <w:szCs w:val="24"/>
         </w:rPr>
-        <w:t>:</w:t>
-      </w:r>
+      </w:pPr>
       <w:r>
         <w:rPr>
           <w:rFonts w:ascii="Arial" w:hAnsi="Arial" w:cs="Arial"/>
-          <w:sz w:val="24"/>
-          <w:szCs w:val="24"/>
-        </w:rPr>
-        <w:t xml:space="preserve"> The group</w:t>
-      </w:r>
-      <w:r>
-        <w:rPr>
-          <w:rFonts w:ascii="Arial" w:hAnsi="Arial" w:cs="Arial"/>
-          <w:sz w:val="24"/>
-          <w:szCs w:val="24"/>
-        </w:rPr>
-        <w:t xml:space="preserve"> plan</w:t>
-      </w:r>
-      <w:r>
-        <w:rPr>
-          <w:rFonts w:ascii="Arial" w:hAnsi="Arial" w:cs="Arial"/>
-          <w:sz w:val="24"/>
-          <w:szCs w:val="24"/>
-        </w:rPr>
-        <w:t>s</w:t>
-      </w:r>
-      <w:r>
-        <w:rPr>
-          <w:rFonts w:ascii="Arial" w:hAnsi="Arial" w:cs="Arial"/>
-          <w:sz w:val="24"/>
-          <w:szCs w:val="24"/>
-        </w:rPr>
-        <w:t xml:space="preserve"> to carry over our sprint backlog tickets including creating an environment, adding character animations, as well as shooting food.  In addition to these, </w:t>
-      </w:r>
-      <w:r>
-        <w:rPr>
-          <w:rFonts w:ascii="Arial" w:hAnsi="Arial" w:cs="Arial"/>
-          <w:sz w:val="24"/>
-          <w:szCs w:val="24"/>
-        </w:rPr>
-        <w:t>the group</w:t>
-      </w:r>
-      <w:r>
-        <w:rPr>
-          <w:rFonts w:ascii="Arial" w:hAnsi="Arial" w:cs="Arial"/>
-          <w:sz w:val="24"/>
-          <w:szCs w:val="24"/>
-        </w:rPr>
-        <w:t xml:space="preserve"> </w:t>
-      </w:r>
-      <w:r>
-        <w:rPr>
-          <w:rFonts w:ascii="Arial" w:hAnsi="Arial" w:cs="Arial"/>
-          <w:sz w:val="24"/>
-          <w:szCs w:val="24"/>
-        </w:rPr>
-        <w:t>will</w:t>
-      </w:r>
-      <w:bookmarkStart w:id="0" w:name="_GoBack"/>
-      <w:bookmarkEnd w:id="0"/>
-      <w:r>
-        <w:rPr>
-          <w:rFonts w:ascii="Arial" w:hAnsi="Arial" w:cs="Arial"/>
-          <w:sz w:val="24"/>
-          <w:szCs w:val="24"/>
-        </w:rPr>
-        <w:t xml:space="preserve"> </w:t>
-      </w:r>
-      <w:r>
-        <w:rPr>
-          <w:rFonts w:ascii="Arial" w:hAnsi="Arial" w:cs="Arial"/>
-          <w:sz w:val="24"/>
-          <w:szCs w:val="24"/>
-        </w:rPr>
-        <w:t>investigate</w:t>
-      </w:r>
-      <w:r>
-        <w:rPr>
-          <w:rFonts w:ascii="Arial" w:hAnsi="Arial" w:cs="Arial"/>
-          <w:sz w:val="24"/>
-          <w:szCs w:val="24"/>
-        </w:rPr>
-        <w:t xml:space="preserve"> pausing the game, as well as do some preliminary work on the sound effects. </w:t>
+          <w:b/>
+          <w:bCs/>
+          <w:sz w:val="24"/>
+          <w:szCs w:val="24"/>
+        </w:rPr>
+        <w:t xml:space="preserve">Next Sprint: </w:t>
       </w:r>
     </w:p>
     <w:p>
@@ -393,72 +303,125 @@
       <w:r>
         <w:rPr>
           <w:rFonts w:ascii="Arial" w:hAnsi="Arial" w:cs="Arial"/>
-          <w:b/>
-          <w:bCs/>
-          <w:sz w:val="24"/>
-          <w:szCs w:val="24"/>
-        </w:rPr>
-        <w:t>Scrum</w:t>
-      </w:r>
-      <w:r>
-        <w:rPr>
-          <w:rFonts w:ascii="Arial" w:hAnsi="Arial" w:cs="Arial"/>
-          <w:b/>
-          <w:bCs/>
-          <w:sz w:val="24"/>
-          <w:szCs w:val="24"/>
-        </w:rPr>
-        <w:t>:</w:t>
-      </w:r>
-      <w:r>
-        <w:rPr>
-          <w:rFonts w:ascii="Arial" w:hAnsi="Arial" w:cs="Arial"/>
-          <w:sz w:val="24"/>
-          <w:szCs w:val="24"/>
-        </w:rPr>
-        <w:t xml:space="preserve"> </w:t>
-      </w:r>
-      <w:r>
-        <w:rPr>
-          <w:rFonts w:ascii="Arial" w:hAnsi="Arial" w:cs="Arial"/>
-          <w:sz w:val="24"/>
-          <w:szCs w:val="24"/>
-        </w:rPr>
-        <w:t>This week our scrum was minimal, as this week was mostly spent initializing the Unity environment and linking it with Github so that all team members would be able to collaborate in the same workspace. However</w:t>
-      </w:r>
-      <w:r>
-        <w:rPr>
-          <w:rFonts w:ascii="Arial" w:hAnsi="Arial" w:cs="Arial"/>
-          <w:sz w:val="24"/>
-          <w:szCs w:val="24"/>
-        </w:rPr>
-        <w:t>,</w:t>
-      </w:r>
-      <w:r>
-        <w:rPr>
-          <w:rFonts w:ascii="Arial" w:hAnsi="Arial" w:cs="Arial"/>
-          <w:sz w:val="24"/>
-          <w:szCs w:val="24"/>
-        </w:rPr>
-        <w:t xml:space="preserve"> </w:t>
-      </w:r>
-      <w:r>
-        <w:rPr>
-          <w:rFonts w:ascii="Arial" w:hAnsi="Arial" w:cs="Arial"/>
-          <w:sz w:val="24"/>
-          <w:szCs w:val="24"/>
-        </w:rPr>
-        <w:t>we did accomplish that effectively, and all members of the group had an opportunity to experiment with Unity on their own terms. Communication was good.</w:t>
+          <w:sz w:val="24"/>
+          <w:szCs w:val="24"/>
+        </w:rPr>
+        <w:t xml:space="preserve">The group plans to carry over our sprint backlog tickets, including creating an environment, adding character animations, as well as shooting food.  In addition to these, the group will investigate pausing the game, as well as do some preliminary work on the sound effects. </w:t>
       </w:r>
     </w:p>
     <w:p>
       <w:pPr>
         <w:rPr>
           <w:rFonts w:ascii="Arial" w:hAnsi="Arial" w:cs="Arial"/>
-          <w:sz w:val="24"/>
-          <w:szCs w:val="24"/>
-        </w:rPr>
-      </w:pPr>
+          <w:b/>
+          <w:bCs/>
+          <w:sz w:val="24"/>
+          <w:szCs w:val="24"/>
+        </w:rPr>
+      </w:pPr>
+      <w:r>
+        <w:rPr>
+          <w:rFonts w:ascii="Arial" w:hAnsi="Arial" w:cs="Arial"/>
+          <w:b/>
+          <w:bCs/>
+          <w:sz w:val="24"/>
+          <w:szCs w:val="24"/>
+        </w:rPr>
+        <w:t xml:space="preserve">What went well in this week’s Scrum: </w:t>
+      </w:r>
+    </w:p>
+    <w:p>
+      <w:pPr>
+        <w:rPr>
+          <w:rFonts w:ascii="Arial" w:hAnsi="Arial" w:cs="Arial"/>
+          <w:sz w:val="24"/>
+          <w:szCs w:val="24"/>
+        </w:rPr>
+      </w:pPr>
+      <w:r>
+        <w:rPr>
+          <w:rFonts w:ascii="Arial" w:hAnsi="Arial" w:cs="Arial"/>
+          <w:sz w:val="24"/>
+          <w:szCs w:val="24"/>
+        </w:rPr>
+        <w:t>All members of the group were present and contributed to the discussion during each Scrum meeting. Although the Scrums were useful, Discord proved to be an excellent asset for team communication, and clarification for any additional questions thought of outside of the Scrum meetings.</w:t>
+      </w:r>
+    </w:p>
+    <w:p>
+      <w:pPr>
+        <w:rPr>
+          <w:rFonts w:ascii="Arial" w:hAnsi="Arial" w:cs="Arial"/>
+          <w:b/>
+          <w:bCs/>
+          <w:sz w:val="24"/>
+          <w:szCs w:val="24"/>
+        </w:rPr>
+      </w:pPr>
+      <w:r>
+        <w:rPr>
+          <w:rFonts w:ascii="Arial" w:hAnsi="Arial" w:cs="Arial"/>
+          <w:b/>
+          <w:bCs/>
+          <w:sz w:val="24"/>
+          <w:szCs w:val="24"/>
+        </w:rPr>
+        <w:t xml:space="preserve">Lessons learned from current Scrum: </w:t>
+      </w:r>
+    </w:p>
+    <w:p>
+      <w:pPr>
+        <w:rPr>
+          <w:rFonts w:ascii="Arial" w:hAnsi="Arial" w:cs="Arial"/>
+          <w:sz w:val="24"/>
+          <w:szCs w:val="24"/>
+        </w:rPr>
+      </w:pPr>
+      <w:r>
+        <w:rPr>
+          <w:rFonts w:ascii="Arial" w:hAnsi="Arial" w:cs="Arial"/>
+          <w:sz w:val="24"/>
+          <w:szCs w:val="24"/>
+        </w:rPr>
+        <w:t>The group found that it was a struggle to recall the details of our discussions, along with taking assignments. The group found that more time is needed for our team Scrum meetings.</w:t>
+      </w:r>
+    </w:p>
+    <w:p>
+      <w:pPr>
+        <w:rPr>
+          <w:rFonts w:ascii="Arial" w:hAnsi="Arial" w:cs="Arial"/>
+          <w:b/>
+          <w:bCs/>
+          <w:sz w:val="24"/>
+          <w:szCs w:val="24"/>
+        </w:rPr>
+      </w:pPr>
+      <w:r>
+        <w:rPr>
+          <w:rFonts w:ascii="Arial" w:hAnsi="Arial" w:cs="Arial"/>
+          <w:b/>
+          <w:bCs/>
+          <w:sz w:val="24"/>
+          <w:szCs w:val="24"/>
+        </w:rPr>
+        <w:t xml:space="preserve">Changes for next Scrum: </w:t>
+      </w:r>
+    </w:p>
+    <w:p>
+      <w:pPr>
+        <w:rPr>
+          <w:rFonts w:ascii="Arial" w:hAnsi="Arial" w:cs="Arial"/>
+          <w:sz w:val="24"/>
+          <w:szCs w:val="24"/>
+        </w:rPr>
+      </w:pPr>
+      <w:r>
+        <w:rPr>
+          <w:rFonts w:ascii="Arial" w:hAnsi="Arial" w:cs="Arial"/>
+          <w:sz w:val="24"/>
+          <w:szCs w:val="24"/>
+        </w:rPr>
+        <w:t>Although we met regularly, as a group, we can do a better job coming prepared for the Scrums individually. For example, bringing up issues in the group so we all can talk through them. We plan on capturing the details of our discussion and the tasking assignments for subsequent Scrums, by team members documenting their tasks and individual comments.</w:t>
+      </w:r>
     </w:p>
     <w:sectPr>
       <w:headerReference w:type="default" r:id="rId7"/>
@@ -814,6 +777,119 @@
 <file path=word/numbering.xml><?xml version="1.0" encoding="utf-8"?>
 <w:numbering xmlns:wpc="http://schemas.microsoft.com/office/word/2010/wordprocessingCanvas" xmlns:cx="http://schemas.microsoft.com/office/drawing/2014/chartex" xmlns:cx1="http://schemas.microsoft.com/office/drawing/2015/9/8/chartex" xmlns:cx2="http://schemas.microsoft.com/office/drawing/2015/10/21/chartex" xmlns:cx3="http://schemas.microsoft.com/office/drawing/2016/5/9/chartex" xmlns:cx4="http://schemas.microsoft.com/office/drawing/2016/5/10/chartex" xmlns:cx5="http://schemas.microsoft.com/office/drawing/2016/5/11/chartex" xmlns:cx6="http://schemas.microsoft.com/office/drawing/2016/5/12/chartex" xmlns:cx7="http://schemas.microsoft.com/office/drawing/2016/5/13/chartex" xmlns:cx8="http://schemas.microsoft.com/office/drawing/2016/5/14/chartex" xmlns:mc="http://schemas.openxmlformats.org/markup-compatibility/2006" xmlns:aink="http://schemas.microsoft.com/office/drawing/2016/ink" xmlns:am3d="http://schemas.microsoft.com/office/drawing/2017/model3d" xmlns:o="urn:schemas-microsoft-com:office:office" xmlns:r="http://schemas.openxmlformats.org/officeDocument/2006/relationships" xmlns:m="http://schemas.openxmlformats.org/officeDocument/2006/math" xmlns:v="urn:schemas-microsoft-com:vml" xmlns:wp14="http://schemas.microsoft.com/office/word/2010/wordprocessingDrawing" xmlns:wp="http://schemas.openxmlformats.org/drawingml/2006/wordprocessingDrawing" xmlns:w10="urn:schemas-microsoft-com:office:word" xmlns:w="http://schemas.openxmlformats.org/wordprocessingml/2006/main" xmlns:w14="http://schemas.microsoft.com/office/word/2010/wordml" xmlns:w15="http://schemas.microsoft.com/office/word/2012/wordml" xmlns:w16cid="http://schemas.microsoft.com/office/word/2016/wordml/cid" xmlns:w16se="http://schemas.microsoft.com/office/word/2015/wordml/symex" xmlns:wpg="http://schemas.microsoft.com/office/word/2010/wordprocessingGroup" xmlns:wpi="http://schemas.microsoft.com/office/word/2010/wordprocessingInk" xmlns:wne="http://schemas.microsoft.com/office/word/2006/wordml" xmlns:wps="http://schemas.microsoft.com/office/word/2010/wordprocessingShape" mc:Ignorable="w14 w15 w16se w16cid wp14">
   <w:abstractNum w:abstractNumId="0" w15:restartNumberingAfterBreak="0">
+    <w:nsid w:val="0A272FDD"/>
+    <w:multiLevelType w:val="hybridMultilevel"/>
+    <w:tmpl w:val="AA76DCE6"/>
+    <w:lvl w:ilvl="0" w:tplc="04090001">
+      <w:start w:val="1"/>
+      <w:numFmt w:val="bullet"/>
+      <w:lvlText w:val=""/>
+      <w:lvlJc w:val="left"/>
+      <w:pPr>
+        <w:ind w:left="720" w:hanging="360"/>
+      </w:pPr>
+      <w:rPr>
+        <w:rFonts w:ascii="Symbol" w:hAnsi="Symbol" w:hint="default"/>
+      </w:rPr>
+    </w:lvl>
+    <w:lvl w:ilvl="1" w:tplc="04090003" w:tentative="1">
+      <w:start w:val="1"/>
+      <w:numFmt w:val="bullet"/>
+      <w:lvlText w:val="o"/>
+      <w:lvlJc w:val="left"/>
+      <w:pPr>
+        <w:ind w:left="1440" w:hanging="360"/>
+      </w:pPr>
+      <w:rPr>
+        <w:rFonts w:ascii="Courier New" w:hAnsi="Courier New" w:cs="Courier New" w:hint="default"/>
+      </w:rPr>
+    </w:lvl>
+    <w:lvl w:ilvl="2" w:tplc="04090005" w:tentative="1">
+      <w:start w:val="1"/>
+      <w:numFmt w:val="bullet"/>
+      <w:lvlText w:val=""/>
+      <w:lvlJc w:val="left"/>
+      <w:pPr>
+        <w:ind w:left="2160" w:hanging="360"/>
+      </w:pPr>
+      <w:rPr>
+        <w:rFonts w:ascii="Wingdings" w:hAnsi="Wingdings" w:hint="default"/>
+      </w:rPr>
+    </w:lvl>
+    <w:lvl w:ilvl="3" w:tplc="04090001" w:tentative="1">
+      <w:start w:val="1"/>
+      <w:numFmt w:val="bullet"/>
+      <w:lvlText w:val=""/>
+      <w:lvlJc w:val="left"/>
+      <w:pPr>
+        <w:ind w:left="2880" w:hanging="360"/>
+      </w:pPr>
+      <w:rPr>
+        <w:rFonts w:ascii="Symbol" w:hAnsi="Symbol" w:hint="default"/>
+      </w:rPr>
+    </w:lvl>
+    <w:lvl w:ilvl="4" w:tplc="04090003" w:tentative="1">
+      <w:start w:val="1"/>
+      <w:numFmt w:val="bullet"/>
+      <w:lvlText w:val="o"/>
+      <w:lvlJc w:val="left"/>
+      <w:pPr>
+        <w:ind w:left="3600" w:hanging="360"/>
+      </w:pPr>
+      <w:rPr>
+        <w:rFonts w:ascii="Courier New" w:hAnsi="Courier New" w:cs="Courier New" w:hint="default"/>
+      </w:rPr>
+    </w:lvl>
+    <w:lvl w:ilvl="5" w:tplc="04090005" w:tentative="1">
+      <w:start w:val="1"/>
+      <w:numFmt w:val="bullet"/>
+      <w:lvlText w:val=""/>
+      <w:lvlJc w:val="left"/>
+      <w:pPr>
+        <w:ind w:left="4320" w:hanging="360"/>
+      </w:pPr>
+      <w:rPr>
+        <w:rFonts w:ascii="Wingdings" w:hAnsi="Wingdings" w:hint="default"/>
+      </w:rPr>
+    </w:lvl>
+    <w:lvl w:ilvl="6" w:tplc="04090001" w:tentative="1">
+      <w:start w:val="1"/>
+      <w:numFmt w:val="bullet"/>
+      <w:lvlText w:val=""/>
+      <w:lvlJc w:val="left"/>
+      <w:pPr>
+        <w:ind w:left="5040" w:hanging="360"/>
+      </w:pPr>
+      <w:rPr>
+        <w:rFonts w:ascii="Symbol" w:hAnsi="Symbol" w:hint="default"/>
+      </w:rPr>
+    </w:lvl>
+    <w:lvl w:ilvl="7" w:tplc="04090003" w:tentative="1">
+      <w:start w:val="1"/>
+      <w:numFmt w:val="bullet"/>
+      <w:lvlText w:val="o"/>
+      <w:lvlJc w:val="left"/>
+      <w:pPr>
+        <w:ind w:left="5760" w:hanging="360"/>
+      </w:pPr>
+      <w:rPr>
+        <w:rFonts w:ascii="Courier New" w:hAnsi="Courier New" w:cs="Courier New" w:hint="default"/>
+      </w:rPr>
+    </w:lvl>
+    <w:lvl w:ilvl="8" w:tplc="04090005" w:tentative="1">
+      <w:start w:val="1"/>
+      <w:numFmt w:val="bullet"/>
+      <w:lvlText w:val=""/>
+      <w:lvlJc w:val="left"/>
+      <w:pPr>
+        <w:ind w:left="6480" w:hanging="360"/>
+      </w:pPr>
+      <w:rPr>
+        <w:rFonts w:ascii="Wingdings" w:hAnsi="Wingdings" w:hint="default"/>
+      </w:rPr>
+    </w:lvl>
+  </w:abstractNum>
+  <w:abstractNum w:abstractNumId="1" w15:restartNumberingAfterBreak="0">
     <w:nsid w:val="0C2507A3"/>
     <w:multiLevelType w:val="hybridMultilevel"/>
     <w:tmpl w:val="6FFC6F24"/>
@@ -926,7 +1002,7 @@
       </w:rPr>
     </w:lvl>
   </w:abstractNum>
-  <w:abstractNum w:abstractNumId="1" w15:restartNumberingAfterBreak="0">
+  <w:abstractNum w:abstractNumId="2" w15:restartNumberingAfterBreak="0">
     <w:nsid w:val="15B60FE1"/>
     <w:multiLevelType w:val="hybridMultilevel"/>
     <w:tmpl w:val="AFE457D6"/>
@@ -1018,7 +1094,7 @@
       </w:pPr>
     </w:lvl>
   </w:abstractNum>
-  <w:abstractNum w:abstractNumId="2" w15:restartNumberingAfterBreak="0">
+  <w:abstractNum w:abstractNumId="3" w15:restartNumberingAfterBreak="0">
     <w:nsid w:val="17821A47"/>
     <w:multiLevelType w:val="hybridMultilevel"/>
     <w:tmpl w:val="4DCC07D8"/>
@@ -1131,7 +1207,7 @@
       </w:rPr>
     </w:lvl>
   </w:abstractNum>
-  <w:abstractNum w:abstractNumId="3" w15:restartNumberingAfterBreak="0">
+  <w:abstractNum w:abstractNumId="4" w15:restartNumberingAfterBreak="0">
     <w:nsid w:val="23D43666"/>
     <w:multiLevelType w:val="hybridMultilevel"/>
     <w:tmpl w:val="576AEFA6"/>
@@ -1244,7 +1320,7 @@
       </w:rPr>
     </w:lvl>
   </w:abstractNum>
-  <w:abstractNum w:abstractNumId="4" w15:restartNumberingAfterBreak="0">
+  <w:abstractNum w:abstractNumId="5" w15:restartNumberingAfterBreak="0">
     <w:nsid w:val="28DC27F5"/>
     <w:multiLevelType w:val="multilevel"/>
     <w:tmpl w:val="39E8E68E"/>
@@ -1357,7 +1433,7 @@
       </w:pPr>
     </w:lvl>
   </w:abstractNum>
-  <w:abstractNum w:abstractNumId="5" w15:restartNumberingAfterBreak="0">
+  <w:abstractNum w:abstractNumId="6" w15:restartNumberingAfterBreak="0">
     <w:nsid w:val="2EDC6C7C"/>
     <w:multiLevelType w:val="hybridMultilevel"/>
     <w:tmpl w:val="C3343524"/>
@@ -1446,7 +1522,7 @@
       </w:pPr>
     </w:lvl>
   </w:abstractNum>
-  <w:abstractNum w:abstractNumId="6" w15:restartNumberingAfterBreak="0">
+  <w:abstractNum w:abstractNumId="7" w15:restartNumberingAfterBreak="0">
     <w:nsid w:val="77DE44C3"/>
     <w:multiLevelType w:val="hybridMultilevel"/>
     <w:tmpl w:val="3D52E7E0"/>
@@ -1559,26 +1635,145 @@
       </w:rPr>
     </w:lvl>
   </w:abstractNum>
+  <w:abstractNum w:abstractNumId="8" w15:restartNumberingAfterBreak="0">
+    <w:nsid w:val="7BBA5593"/>
+    <w:multiLevelType w:val="hybridMultilevel"/>
+    <w:tmpl w:val="7360CB4C"/>
+    <w:lvl w:ilvl="0" w:tplc="04090001">
+      <w:start w:val="1"/>
+      <w:numFmt w:val="bullet"/>
+      <w:lvlText w:val=""/>
+      <w:lvlJc w:val="left"/>
+      <w:pPr>
+        <w:ind w:left="720" w:hanging="360"/>
+      </w:pPr>
+      <w:rPr>
+        <w:rFonts w:ascii="Symbol" w:hAnsi="Symbol" w:hint="default"/>
+      </w:rPr>
+    </w:lvl>
+    <w:lvl w:ilvl="1" w:tplc="04090003" w:tentative="1">
+      <w:start w:val="1"/>
+      <w:numFmt w:val="bullet"/>
+      <w:lvlText w:val="o"/>
+      <w:lvlJc w:val="left"/>
+      <w:pPr>
+        <w:ind w:left="1440" w:hanging="360"/>
+      </w:pPr>
+      <w:rPr>
+        <w:rFonts w:ascii="Courier New" w:hAnsi="Courier New" w:cs="Courier New" w:hint="default"/>
+      </w:rPr>
+    </w:lvl>
+    <w:lvl w:ilvl="2" w:tplc="04090005" w:tentative="1">
+      <w:start w:val="1"/>
+      <w:numFmt w:val="bullet"/>
+      <w:lvlText w:val=""/>
+      <w:lvlJc w:val="left"/>
+      <w:pPr>
+        <w:ind w:left="2160" w:hanging="360"/>
+      </w:pPr>
+      <w:rPr>
+        <w:rFonts w:ascii="Wingdings" w:hAnsi="Wingdings" w:hint="default"/>
+      </w:rPr>
+    </w:lvl>
+    <w:lvl w:ilvl="3" w:tplc="04090001" w:tentative="1">
+      <w:start w:val="1"/>
+      <w:numFmt w:val="bullet"/>
+      <w:lvlText w:val=""/>
+      <w:lvlJc w:val="left"/>
+      <w:pPr>
+        <w:ind w:left="2880" w:hanging="360"/>
+      </w:pPr>
+      <w:rPr>
+        <w:rFonts w:ascii="Symbol" w:hAnsi="Symbol" w:hint="default"/>
+      </w:rPr>
+    </w:lvl>
+    <w:lvl w:ilvl="4" w:tplc="04090003" w:tentative="1">
+      <w:start w:val="1"/>
+      <w:numFmt w:val="bullet"/>
+      <w:lvlText w:val="o"/>
+      <w:lvlJc w:val="left"/>
+      <w:pPr>
+        <w:ind w:left="3600" w:hanging="360"/>
+      </w:pPr>
+      <w:rPr>
+        <w:rFonts w:ascii="Courier New" w:hAnsi="Courier New" w:cs="Courier New" w:hint="default"/>
+      </w:rPr>
+    </w:lvl>
+    <w:lvl w:ilvl="5" w:tplc="04090005" w:tentative="1">
+      <w:start w:val="1"/>
+      <w:numFmt w:val="bullet"/>
+      <w:lvlText w:val=""/>
+      <w:lvlJc w:val="left"/>
+      <w:pPr>
+        <w:ind w:left="4320" w:hanging="360"/>
+      </w:pPr>
+      <w:rPr>
+        <w:rFonts w:ascii="Wingdings" w:hAnsi="Wingdings" w:hint="default"/>
+      </w:rPr>
+    </w:lvl>
+    <w:lvl w:ilvl="6" w:tplc="04090001" w:tentative="1">
+      <w:start w:val="1"/>
+      <w:numFmt w:val="bullet"/>
+      <w:lvlText w:val=""/>
+      <w:lvlJc w:val="left"/>
+      <w:pPr>
+        <w:ind w:left="5040" w:hanging="360"/>
+      </w:pPr>
+      <w:rPr>
+        <w:rFonts w:ascii="Symbol" w:hAnsi="Symbol" w:hint="default"/>
+      </w:rPr>
+    </w:lvl>
+    <w:lvl w:ilvl="7" w:tplc="04090003" w:tentative="1">
+      <w:start w:val="1"/>
+      <w:numFmt w:val="bullet"/>
+      <w:lvlText w:val="o"/>
+      <w:lvlJc w:val="left"/>
+      <w:pPr>
+        <w:ind w:left="5760" w:hanging="360"/>
+      </w:pPr>
+      <w:rPr>
+        <w:rFonts w:ascii="Courier New" w:hAnsi="Courier New" w:cs="Courier New" w:hint="default"/>
+      </w:rPr>
+    </w:lvl>
+    <w:lvl w:ilvl="8" w:tplc="04090005" w:tentative="1">
+      <w:start w:val="1"/>
+      <w:numFmt w:val="bullet"/>
+      <w:lvlText w:val=""/>
+      <w:lvlJc w:val="left"/>
+      <w:pPr>
+        <w:ind w:left="6480" w:hanging="360"/>
+      </w:pPr>
+      <w:rPr>
+        <w:rFonts w:ascii="Wingdings" w:hAnsi="Wingdings" w:hint="default"/>
+      </w:rPr>
+    </w:lvl>
+  </w:abstractNum>
   <w:num w:numId="1">
+    <w:abstractNumId w:val="1"/>
+  </w:num>
+  <w:num w:numId="2">
+    <w:abstractNumId w:val="5"/>
+  </w:num>
+  <w:num w:numId="3">
+    <w:abstractNumId w:val="3"/>
+  </w:num>
+  <w:num w:numId="4">
+    <w:abstractNumId w:val="6"/>
+  </w:num>
+  <w:num w:numId="5">
+    <w:abstractNumId w:val="2"/>
+  </w:num>
+  <w:num w:numId="6">
+    <w:abstractNumId w:val="4"/>
+  </w:num>
+  <w:num w:numId="7">
+    <w:abstractNumId w:val="7"/>
+  </w:num>
+  <w:num w:numId="8">
     <w:abstractNumId w:val="0"/>
   </w:num>
-  <w:num w:numId="2">
-    <w:abstractNumId w:val="4"/>
-  </w:num>
-  <w:num w:numId="3">
-    <w:abstractNumId w:val="2"/>
-  </w:num>
-  <w:num w:numId="4">
-    <w:abstractNumId w:val="5"/>
-  </w:num>
-  <w:num w:numId="5">
-    <w:abstractNumId w:val="1"/>
-  </w:num>
-  <w:num w:numId="6">
-    <w:abstractNumId w:val="3"/>
-  </w:num>
-  <w:num w:numId="7">
-    <w:abstractNumId w:val="6"/>
+  <w:num w:numId="9">
+    <w:abstractNumId w:val="8"/>
   </w:num>
 </w:numbering>
 </file>

</xml_diff>